<commit_message>
Add Setting Button in GameMenu. Add healing capsule
</commit_message>
<xml_diff>
--- a/out/production/demo-repository/idea/Lợi idea.docx
+++ b/out/production/demo-repository/idea/Lợi idea.docx
@@ -661,6 +661,44 @@
       <w:r>
         <w:tab/>
         <w:t>+ Tường, Tùng: phát triển phần PauseMenu và EndMenu</w:t>
+      </w:r>
+    </w:p>
+    <w:p/>
+    <w:p>
+      <w:r>
+        <w:t>-Tuần 6:</w:t>
+      </w:r>
+    </w:p>
+    <w:p>
+      <w:r>
+        <w:tab/>
+        <w:t>+ Tùng: code WinMenu</w:t>
+      </w:r>
+    </w:p>
+    <w:p>
+      <w:r>
+        <w:tab/>
+        <w:t>+ Tường: code map + chuyển map</w:t>
+      </w:r>
+    </w:p>
+    <w:p>
+      <w:r>
+        <w:tab/>
+        <w:t>+ Lợi</w:t>
+      </w:r>
+      <w:r>
+        <w:t>, Minh: code animation cho ball.</w:t>
+      </w:r>
+    </w:p>
+    <w:p>
+      <w:r>
+        <w:t xml:space="preserve">- Tuần 7: </w:t>
+      </w:r>
+    </w:p>
+    <w:p>
+      <w:r>
+        <w:tab/>
+        <w:t>Coming soon….</w:t>
       </w:r>
     </w:p>
     <w:sectPr>

</xml_diff>